<commit_message>
-Prizavrsen Api -configovi podeseni
</commit_message>
<xml_diff>
--- a/Baza/ModelPodataka.docx
+++ b/Baza/ModelPodataka.docx
@@ -215,6 +215,12 @@
         <w:t>Vukić</w:t>
       </w:r>
       <w:proofErr w:type="spellEnd"/>
+      <w:r>
+        <w:rPr>
+          <w:rFonts w:ascii="Times New Roman" w:hAnsi="Times New Roman" w:cs="Times New Roman"/>
+        </w:rPr>
+        <w:t xml:space="preserve"> 15964</w:t>
+      </w:r>
     </w:p>
     <w:p>
       <w:pPr>
@@ -260,8 +266,10 @@
       </w:pPr>
       <w:r>
         <w:lastRenderedPageBreak/>
-        <w:t>EER model</w:t>
-      </w:r>
+        <w:t>ER model</w:t>
+      </w:r>
+      <w:bookmarkStart w:id="0" w:name="_GoBack"/>
+      <w:bookmarkEnd w:id="0"/>
     </w:p>
     <w:p>
       <w:r>
@@ -1526,13 +1534,38 @@
       <w:r>
         <w:t xml:space="preserve">. </w:t>
       </w:r>
+      <w:r>
+        <w:t xml:space="preserve"> </w:t>
+      </w:r>
+      <w:proofErr w:type="spellStart"/>
+      <w:r>
+        <w:t>Domenski</w:t>
+      </w:r>
+      <w:proofErr w:type="spellEnd"/>
+      <w:r>
+        <w:t xml:space="preserve"> </w:t>
+      </w:r>
+      <w:proofErr w:type="spellStart"/>
+      <w:r>
+        <w:t>entiteti</w:t>
+      </w:r>
+      <w:proofErr w:type="spellEnd"/>
+      <w:r>
+        <w:t xml:space="preserve"> </w:t>
+      </w:r>
+      <w:proofErr w:type="spellStart"/>
+      <w:r>
+        <w:t>su</w:t>
+      </w:r>
+      <w:proofErr w:type="spellEnd"/>
+      <w:r>
+        <w:t xml:space="preserve"> POCO klase.</w:t>
+      </w:r>
     </w:p>
     <w:p>
       <w:pPr>
         <w:pStyle w:val="Heading1"/>
       </w:pPr>
-      <w:bookmarkStart w:id="0" w:name="_GoBack"/>
-      <w:bookmarkEnd w:id="0"/>
       <w:proofErr w:type="spellStart"/>
       <w:r>
         <w:t>Kompletan</w:t>

</xml_diff>